<commit_message>
terminei o referencial teórico na parte do html
</commit_message>
<xml_diff>
--- a/documentação/monografia-tcc.docx
+++ b/documentação/monografia-tcc.docx
@@ -9717,38 +9717,6 @@
           <w:szCs w:val="24"/>
         </w:rPr>
       </w:pPr>
-      <w:r>
-        <w:rPr>
-          <w:rFonts w:ascii="Arial" w:hAnsi="Arial" w:cs="Arial"/>
-          <w:sz w:val="24"/>
-          <w:szCs w:val="24"/>
-        </w:rPr>
-        <w:t xml:space="preserve">A </w:t>
-      </w:r>
-      <w:r>
-        <w:rPr>
-          <w:rFonts w:ascii="Arial" w:hAnsi="Arial" w:cs="Arial"/>
-          <w:sz w:val="24"/>
-          <w:szCs w:val="24"/>
-        </w:rPr>
-        <w:t>Linguagem de Marcação de Hipertexto</w:t>
-      </w:r>
-      <w:r>
-        <w:rPr>
-          <w:rFonts w:ascii="Arial" w:hAnsi="Arial" w:cs="Arial"/>
-          <w:sz w:val="24"/>
-          <w:szCs w:val="24"/>
-        </w:rPr>
-        <w:t xml:space="preserve"> </w:t>
-      </w:r>
-      <w:r>
-        <w:rPr>
-          <w:rFonts w:ascii="Arial" w:hAnsi="Arial" w:cs="Arial"/>
-          <w:sz w:val="24"/>
-          <w:szCs w:val="24"/>
-        </w:rPr>
-        <w:t xml:space="preserve">(HTML – </w:t>
-      </w:r>
       <w:proofErr w:type="spellStart"/>
       <w:r>
         <w:rPr>
@@ -9789,15 +9757,39 @@
           <w:sz w:val="24"/>
           <w:szCs w:val="24"/>
         </w:rPr>
-        <w:t>)</w:t>
-      </w:r>
-      <w:r>
-        <w:rPr>
-          <w:rFonts w:ascii="Arial" w:hAnsi="Arial" w:cs="Arial"/>
-          <w:sz w:val="24"/>
-          <w:szCs w:val="24"/>
-        </w:rPr>
-        <w:t xml:space="preserve">, </w:t>
+        <w:t xml:space="preserve"> </w:t>
+      </w:r>
+      <w:r>
+        <w:rPr>
+          <w:rFonts w:ascii="Arial" w:hAnsi="Arial" w:cs="Arial"/>
+          <w:sz w:val="24"/>
+          <w:szCs w:val="24"/>
+        </w:rPr>
+        <w:t>(HTML)</w:t>
+      </w:r>
+      <w:r>
+        <w:rPr>
+          <w:rFonts w:ascii="Arial" w:hAnsi="Arial" w:cs="Arial"/>
+          <w:sz w:val="24"/>
+          <w:szCs w:val="24"/>
+        </w:rPr>
+        <w:t xml:space="preserve"> também chamada de </w:t>
+      </w:r>
+      <w:r>
+        <w:rPr>
+          <w:rFonts w:ascii="Arial" w:hAnsi="Arial" w:cs="Arial"/>
+          <w:sz w:val="24"/>
+          <w:szCs w:val="24"/>
+        </w:rPr>
+        <w:t>Linguagem de Marcação de Hipertexto</w:t>
+      </w:r>
+      <w:r>
+        <w:rPr>
+          <w:rFonts w:ascii="Arial" w:hAnsi="Arial" w:cs="Arial"/>
+          <w:sz w:val="24"/>
+          <w:szCs w:val="24"/>
+        </w:rPr>
+        <w:t xml:space="preserve"> </w:t>
       </w:r>
       <w:r>
         <w:rPr>
@@ -10475,6 +10467,7 @@
       <w:r>
         <w:rPr>
           <w:rFonts w:ascii="Arial" w:hAnsi="Arial" w:cs="Arial"/>
+          <w:noProof/>
           <w:sz w:val="24"/>
           <w:szCs w:val="24"/>
         </w:rPr>
@@ -11357,6 +11350,236 @@
           <w:szCs w:val="24"/>
         </w:rPr>
       </w:pPr>
+      <w:r>
+        <w:rPr>
+          <w:rFonts w:ascii="Arial" w:hAnsi="Arial" w:cs="Arial"/>
+          <w:sz w:val="24"/>
+          <w:szCs w:val="24"/>
+        </w:rPr>
+        <w:tab/>
+        <w:t xml:space="preserve">Segue as figuras X, X e X como exemplo do uso dessa linguagem e as figuras X, X e X para visualizar o resultado do projeto sendo executado em um navegador. </w:t>
+      </w:r>
+    </w:p>
+    <w:p>
+      <w:pPr>
+        <w:jc w:val="both"/>
+        <w:rPr>
+          <w:rFonts w:ascii="Arial" w:hAnsi="Arial" w:cs="Arial"/>
+          <w:sz w:val="24"/>
+          <w:szCs w:val="24"/>
+        </w:rPr>
+      </w:pPr>
+    </w:p>
+    <w:p>
+      <w:pPr>
+        <w:jc w:val="both"/>
+        <w:rPr>
+          <w:rFonts w:ascii="Arial" w:hAnsi="Arial" w:cs="Arial"/>
+          <w:sz w:val="24"/>
+          <w:szCs w:val="24"/>
+        </w:rPr>
+      </w:pPr>
+      <w:r>
+        <w:rPr>
+          <w:rFonts w:ascii="Arial" w:hAnsi="Arial" w:cs="Arial"/>
+          <w:sz w:val="24"/>
+          <w:szCs w:val="24"/>
+        </w:rPr>
+        <w:drawing>
+          <wp:inline distT="0" distB="0" distL="0" distR="0" wp14:anchorId="2331ABE1" wp14:editId="00A6D40B">
+            <wp:extent cx="5400040" cy="2498725"/>
+            <wp:effectExtent l="0" t="0" r="0" b="0"/>
+            <wp:docPr id="18" name="Imagem 18" descr="Texto&#10;&#10;Descrição gerada automaticamente"/>
+            <wp:cNvGraphicFramePr>
+              <a:graphicFrameLocks xmlns:a="http://schemas.openxmlformats.org/drawingml/2006/main" noChangeAspect="1"/>
+            </wp:cNvGraphicFramePr>
+            <a:graphic xmlns:a="http://schemas.openxmlformats.org/drawingml/2006/main">
+              <a:graphicData uri="http://schemas.openxmlformats.org/drawingml/2006/picture">
+                <pic:pic xmlns:pic="http://schemas.openxmlformats.org/drawingml/2006/picture">
+                  <pic:nvPicPr>
+                    <pic:cNvPr id="18" name="Imagem 18" descr="Texto&#10;&#10;Descrição gerada automaticamente"/>
+                    <pic:cNvPicPr/>
+                  </pic:nvPicPr>
+                  <pic:blipFill>
+                    <a:blip r:embed="rId9"/>
+                    <a:stretch>
+                      <a:fillRect/>
+                    </a:stretch>
+                  </pic:blipFill>
+                  <pic:spPr>
+                    <a:xfrm>
+                      <a:off x="0" y="0"/>
+                      <a:ext cx="5400040" cy="2498725"/>
+                    </a:xfrm>
+                    <a:prstGeom prst="rect">
+                      <a:avLst/>
+                    </a:prstGeom>
+                  </pic:spPr>
+                </pic:pic>
+              </a:graphicData>
+            </a:graphic>
+          </wp:inline>
+        </w:drawing>
+      </w:r>
+    </w:p>
+    <w:p>
+      <w:pPr>
+        <w:jc w:val="both"/>
+        <w:rPr>
+          <w:rFonts w:ascii="Arial" w:hAnsi="Arial" w:cs="Arial"/>
+          <w:sz w:val="24"/>
+          <w:szCs w:val="24"/>
+        </w:rPr>
+      </w:pPr>
+    </w:p>
+    <w:p>
+      <w:pPr>
+        <w:jc w:val="both"/>
+        <w:rPr>
+          <w:rFonts w:ascii="Arial" w:hAnsi="Arial" w:cs="Arial"/>
+          <w:sz w:val="24"/>
+          <w:szCs w:val="24"/>
+        </w:rPr>
+      </w:pPr>
+    </w:p>
+    <w:p>
+      <w:pPr>
+        <w:jc w:val="both"/>
+        <w:rPr>
+          <w:rFonts w:ascii="Arial" w:hAnsi="Arial" w:cs="Arial"/>
+          <w:sz w:val="24"/>
+          <w:szCs w:val="24"/>
+        </w:rPr>
+      </w:pPr>
+      <w:r>
+        <w:rPr>
+          <w:rFonts w:ascii="Arial" w:hAnsi="Arial" w:cs="Arial"/>
+          <w:sz w:val="24"/>
+          <w:szCs w:val="24"/>
+        </w:rPr>
+        <w:drawing>
+          <wp:inline distT="0" distB="0" distL="0" distR="0" wp14:anchorId="2DB9C96E" wp14:editId="46F139C0">
+            <wp:extent cx="5400040" cy="3302000"/>
+            <wp:effectExtent l="0" t="0" r="0" b="0"/>
+            <wp:docPr id="19" name="Imagem 19" descr="Texto&#10;&#10;Descrição gerada automaticamente"/>
+            <wp:cNvGraphicFramePr>
+              <a:graphicFrameLocks xmlns:a="http://schemas.openxmlformats.org/drawingml/2006/main" noChangeAspect="1"/>
+            </wp:cNvGraphicFramePr>
+            <a:graphic xmlns:a="http://schemas.openxmlformats.org/drawingml/2006/main">
+              <a:graphicData uri="http://schemas.openxmlformats.org/drawingml/2006/picture">
+                <pic:pic xmlns:pic="http://schemas.openxmlformats.org/drawingml/2006/picture">
+                  <pic:nvPicPr>
+                    <pic:cNvPr id="19" name="Imagem 19" descr="Texto&#10;&#10;Descrição gerada automaticamente"/>
+                    <pic:cNvPicPr/>
+                  </pic:nvPicPr>
+                  <pic:blipFill>
+                    <a:blip r:embed="rId10"/>
+                    <a:stretch>
+                      <a:fillRect/>
+                    </a:stretch>
+                  </pic:blipFill>
+                  <pic:spPr>
+                    <a:xfrm>
+                      <a:off x="0" y="0"/>
+                      <a:ext cx="5400040" cy="3302000"/>
+                    </a:xfrm>
+                    <a:prstGeom prst="rect">
+                      <a:avLst/>
+                    </a:prstGeom>
+                  </pic:spPr>
+                </pic:pic>
+              </a:graphicData>
+            </a:graphic>
+          </wp:inline>
+        </w:drawing>
+      </w:r>
+    </w:p>
+    <w:p>
+      <w:pPr>
+        <w:jc w:val="both"/>
+        <w:rPr>
+          <w:rFonts w:ascii="Arial" w:hAnsi="Arial" w:cs="Arial"/>
+          <w:sz w:val="24"/>
+          <w:szCs w:val="24"/>
+        </w:rPr>
+      </w:pPr>
+    </w:p>
+    <w:p>
+      <w:pPr>
+        <w:jc w:val="both"/>
+        <w:rPr>
+          <w:rFonts w:ascii="Arial" w:hAnsi="Arial" w:cs="Arial"/>
+          <w:sz w:val="24"/>
+          <w:szCs w:val="24"/>
+        </w:rPr>
+      </w:pPr>
+    </w:p>
+    <w:p>
+      <w:pPr>
+        <w:jc w:val="both"/>
+        <w:rPr>
+          <w:rFonts w:ascii="Arial" w:hAnsi="Arial" w:cs="Arial"/>
+          <w:sz w:val="24"/>
+          <w:szCs w:val="24"/>
+        </w:rPr>
+      </w:pPr>
+      <w:r>
+        <w:rPr>
+          <w:rFonts w:ascii="Arial" w:hAnsi="Arial" w:cs="Arial"/>
+          <w:sz w:val="24"/>
+          <w:szCs w:val="24"/>
+        </w:rPr>
+        <w:drawing>
+          <wp:inline distT="0" distB="0" distL="0" distR="0" wp14:anchorId="4434BFE4" wp14:editId="5FF6B64D">
+            <wp:extent cx="4553585" cy="2972215"/>
+            <wp:effectExtent l="19050" t="19050" r="18415" b="19050"/>
+            <wp:docPr id="16" name="Imagem 16" descr="Interface gráfica do usuário&#10;&#10;Descrição gerada automaticamente com confiança baixa"/>
+            <wp:cNvGraphicFramePr>
+              <a:graphicFrameLocks xmlns:a="http://schemas.openxmlformats.org/drawingml/2006/main" noChangeAspect="1"/>
+            </wp:cNvGraphicFramePr>
+            <a:graphic xmlns:a="http://schemas.openxmlformats.org/drawingml/2006/main">
+              <a:graphicData uri="http://schemas.openxmlformats.org/drawingml/2006/picture">
+                <pic:pic xmlns:pic="http://schemas.openxmlformats.org/drawingml/2006/picture">
+                  <pic:nvPicPr>
+                    <pic:cNvPr id="16" name="Imagem 16" descr="Interface gráfica do usuário&#10;&#10;Descrição gerada automaticamente com confiança baixa"/>
+                    <pic:cNvPicPr/>
+                  </pic:nvPicPr>
+                  <pic:blipFill>
+                    <a:blip r:embed="rId11"/>
+                    <a:stretch>
+                      <a:fillRect/>
+                    </a:stretch>
+                  </pic:blipFill>
+                  <pic:spPr>
+                    <a:xfrm>
+                      <a:off x="0" y="0"/>
+                      <a:ext cx="4553585" cy="2972215"/>
+                    </a:xfrm>
+                    <a:prstGeom prst="rect">
+                      <a:avLst/>
+                    </a:prstGeom>
+                    <a:ln w="12700">
+                      <a:solidFill>
+                        <a:schemeClr val="tx1"/>
+                      </a:solidFill>
+                    </a:ln>
+                  </pic:spPr>
+                </pic:pic>
+              </a:graphicData>
+            </a:graphic>
+          </wp:inline>
+        </w:drawing>
+      </w:r>
+    </w:p>
+    <w:p>
+      <w:pPr>
+        <w:jc w:val="both"/>
+        <w:rPr>
+          <w:rFonts w:ascii="Arial" w:hAnsi="Arial" w:cs="Arial"/>
+          <w:sz w:val="24"/>
+          <w:szCs w:val="24"/>
+        </w:rPr>
+      </w:pPr>
     </w:p>
     <w:p>
       <w:pPr>
@@ -11367,6 +11590,24 @@
         <w:t>CSS</w:t>
       </w:r>
       <w:bookmarkEnd w:id="6"/>
+    </w:p>
+    <w:p>
+      <w:pPr>
+        <w:rPr>
+          <w:rFonts w:ascii="Arial" w:hAnsi="Arial" w:cs="Arial"/>
+          <w:sz w:val="24"/>
+          <w:szCs w:val="24"/>
+        </w:rPr>
+      </w:pPr>
+    </w:p>
+    <w:p>
+      <w:pPr>
+        <w:rPr>
+          <w:rFonts w:ascii="Arial" w:hAnsi="Arial" w:cs="Arial"/>
+          <w:sz w:val="24"/>
+          <w:szCs w:val="24"/>
+        </w:rPr>
+      </w:pPr>
     </w:p>
     <w:p>
       <w:pPr>
@@ -12545,7 +12786,7 @@
         </w:rPr>
         <w:t xml:space="preserve"> Disponível em: </w:t>
       </w:r>
-      <w:hyperlink r:id="rId9" w:history="1">
+      <w:hyperlink r:id="rId12" w:history="1">
         <w:r>
           <w:rPr>
             <w:rStyle w:val="Hyperlink"/>
@@ -12806,12 +13047,12 @@
       </w:r>
     </w:p>
     <w:sectPr>
-      <w:headerReference w:type="even" r:id="rId10"/>
-      <w:headerReference w:type="default" r:id="rId11"/>
-      <w:footerReference w:type="even" r:id="rId12"/>
-      <w:footerReference w:type="default" r:id="rId13"/>
-      <w:headerReference w:type="first" r:id="rId14"/>
-      <w:footerReference w:type="first" r:id="rId15"/>
+      <w:headerReference w:type="even" r:id="rId13"/>
+      <w:headerReference w:type="default" r:id="rId14"/>
+      <w:footerReference w:type="even" r:id="rId15"/>
+      <w:footerReference w:type="default" r:id="rId16"/>
+      <w:headerReference w:type="first" r:id="rId17"/>
+      <w:footerReference w:type="first" r:id="rId18"/>
       <w:pgSz w:w="11906" w:h="16838"/>
       <w:pgMar w:top="1417" w:right="1701" w:bottom="1417" w:left="1701" w:header="708" w:footer="708" w:gutter="0"/>
       <w:pgNumType w:start="0"/>

</xml_diff>

<commit_message>
terminei a parte de html
</commit_message>
<xml_diff>
--- a/documentação/monografia-tcc.docx
+++ b/documentação/monografia-tcc.docx
@@ -9765,15 +9765,7 @@
           <w:sz w:val="24"/>
           <w:szCs w:val="24"/>
         </w:rPr>
-        <w:t>(HTML)</w:t>
-      </w:r>
-      <w:r>
-        <w:rPr>
-          <w:rFonts w:ascii="Arial" w:hAnsi="Arial" w:cs="Arial"/>
-          <w:sz w:val="24"/>
-          <w:szCs w:val="24"/>
-        </w:rPr>
-        <w:t xml:space="preserve"> também chamada de </w:t>
+        <w:t xml:space="preserve">(HTML) também chamada de </w:t>
       </w:r>
       <w:r>
         <w:rPr>
@@ -10472,9 +10464,9 @@
           <w:szCs w:val="24"/>
         </w:rPr>
         <w:drawing>
-          <wp:inline distT="0" distB="0" distL="0" distR="0" wp14:anchorId="5AFB3A2C" wp14:editId="72F37EBA">
+          <wp:inline distT="0" distB="0" distL="0" distR="0" wp14:anchorId="5AFB3A2C" wp14:editId="064E0AF2">
             <wp:extent cx="4220164" cy="2010056"/>
-            <wp:effectExtent l="0" t="0" r="0" b="9525"/>
+            <wp:effectExtent l="19050" t="19050" r="9525" b="28575"/>
             <wp:docPr id="11" name="Imagem 11" descr="Texto&#10;&#10;Descrição gerada automaticamente"/>
             <wp:cNvGraphicFramePr>
               <a:graphicFrameLocks xmlns:a="http://schemas.openxmlformats.org/drawingml/2006/main" noChangeAspect="1"/>
@@ -10500,6 +10492,11 @@
                     <a:prstGeom prst="rect">
                       <a:avLst/>
                     </a:prstGeom>
+                    <a:ln>
+                      <a:solidFill>
+                        <a:schemeClr val="tx1"/>
+                      </a:solidFill>
+                    </a:ln>
                   </pic:spPr>
                 </pic:pic>
               </a:graphicData>
@@ -11369,6 +11366,15 @@
           <w:szCs w:val="24"/>
         </w:rPr>
       </w:pPr>
+      <w:r>
+        <w:rPr>
+          <w:rFonts w:ascii="Arial" w:hAnsi="Arial" w:cs="Arial"/>
+          <w:color w:val="FF0000"/>
+          <w:sz w:val="24"/>
+          <w:szCs w:val="24"/>
+        </w:rPr>
+        <w:t>Legenda da imagem</w:t>
+      </w:r>
     </w:p>
     <w:p>
       <w:pPr>
@@ -11382,13 +11388,14 @@
       <w:r>
         <w:rPr>
           <w:rFonts w:ascii="Arial" w:hAnsi="Arial" w:cs="Arial"/>
+          <w:noProof/>
           <w:sz w:val="24"/>
           <w:szCs w:val="24"/>
         </w:rPr>
         <w:drawing>
-          <wp:inline distT="0" distB="0" distL="0" distR="0" wp14:anchorId="2331ABE1" wp14:editId="00A6D40B">
+          <wp:inline distT="0" distB="0" distL="0" distR="0" wp14:anchorId="2331ABE1" wp14:editId="4881F421">
             <wp:extent cx="5400040" cy="2498725"/>
-            <wp:effectExtent l="0" t="0" r="0" b="0"/>
+            <wp:effectExtent l="19050" t="19050" r="10160" b="15875"/>
             <wp:docPr id="18" name="Imagem 18" descr="Texto&#10;&#10;Descrição gerada automaticamente"/>
             <wp:cNvGraphicFramePr>
               <a:graphicFrameLocks xmlns:a="http://schemas.openxmlformats.org/drawingml/2006/main" noChangeAspect="1"/>
@@ -11414,6 +11421,11 @@
                     <a:prstGeom prst="rect">
                       <a:avLst/>
                     </a:prstGeom>
+                    <a:ln>
+                      <a:solidFill>
+                        <a:schemeClr val="tx1"/>
+                      </a:solidFill>
+                    </a:ln>
                   </pic:spPr>
                 </pic:pic>
               </a:graphicData>
@@ -11424,6 +11436,25 @@
     </w:p>
     <w:p>
       <w:pPr>
+        <w:rPr>
+          <w:rFonts w:ascii="Arial" w:hAnsi="Arial" w:cs="Arial"/>
+          <w:color w:val="FF0000"/>
+          <w:sz w:val="24"/>
+          <w:szCs w:val="24"/>
+        </w:rPr>
+      </w:pPr>
+      <w:r>
+        <w:rPr>
+          <w:rFonts w:ascii="Arial" w:hAnsi="Arial" w:cs="Arial"/>
+          <w:color w:val="FF0000"/>
+          <w:sz w:val="24"/>
+          <w:szCs w:val="24"/>
+        </w:rPr>
+        <w:t>Fonte da imagem</w:t>
+      </w:r>
+    </w:p>
+    <w:p>
+      <w:pPr>
         <w:jc w:val="both"/>
         <w:rPr>
           <w:rFonts w:ascii="Arial" w:hAnsi="Arial" w:cs="Arial"/>
@@ -11441,6 +11472,15 @@
           <w:szCs w:val="24"/>
         </w:rPr>
       </w:pPr>
+      <w:r>
+        <w:rPr>
+          <w:rFonts w:ascii="Arial" w:hAnsi="Arial" w:cs="Arial"/>
+          <w:color w:val="FF0000"/>
+          <w:sz w:val="24"/>
+          <w:szCs w:val="24"/>
+        </w:rPr>
+        <w:t>Legenda da imagem</w:t>
+      </w:r>
     </w:p>
     <w:p>
       <w:pPr>
@@ -11454,13 +11494,14 @@
       <w:r>
         <w:rPr>
           <w:rFonts w:ascii="Arial" w:hAnsi="Arial" w:cs="Arial"/>
+          <w:noProof/>
           <w:sz w:val="24"/>
           <w:szCs w:val="24"/>
         </w:rPr>
         <w:drawing>
-          <wp:inline distT="0" distB="0" distL="0" distR="0" wp14:anchorId="2DB9C96E" wp14:editId="46F139C0">
+          <wp:inline distT="0" distB="0" distL="0" distR="0" wp14:anchorId="2DB9C96E" wp14:editId="7DDB41BD">
             <wp:extent cx="5400040" cy="3302000"/>
-            <wp:effectExtent l="0" t="0" r="0" b="0"/>
+            <wp:effectExtent l="19050" t="19050" r="10160" b="12700"/>
             <wp:docPr id="19" name="Imagem 19" descr="Texto&#10;&#10;Descrição gerada automaticamente"/>
             <wp:cNvGraphicFramePr>
               <a:graphicFrameLocks xmlns:a="http://schemas.openxmlformats.org/drawingml/2006/main" noChangeAspect="1"/>
@@ -11486,6 +11527,11 @@
                     <a:prstGeom prst="rect">
                       <a:avLst/>
                     </a:prstGeom>
+                    <a:ln>
+                      <a:solidFill>
+                        <a:schemeClr val="tx1"/>
+                      </a:solidFill>
+                    </a:ln>
                   </pic:spPr>
                 </pic:pic>
               </a:graphicData>
@@ -11496,6 +11542,25 @@
     </w:p>
     <w:p>
       <w:pPr>
+        <w:rPr>
+          <w:rFonts w:ascii="Arial" w:hAnsi="Arial" w:cs="Arial"/>
+          <w:color w:val="FF0000"/>
+          <w:sz w:val="24"/>
+          <w:szCs w:val="24"/>
+        </w:rPr>
+      </w:pPr>
+      <w:r>
+        <w:rPr>
+          <w:rFonts w:ascii="Arial" w:hAnsi="Arial" w:cs="Arial"/>
+          <w:color w:val="FF0000"/>
+          <w:sz w:val="24"/>
+          <w:szCs w:val="24"/>
+        </w:rPr>
+        <w:t>Fonte da imagem</w:t>
+      </w:r>
+    </w:p>
+    <w:p>
+      <w:pPr>
         <w:jc w:val="both"/>
         <w:rPr>
           <w:rFonts w:ascii="Arial" w:hAnsi="Arial" w:cs="Arial"/>
@@ -11513,6 +11578,15 @@
           <w:szCs w:val="24"/>
         </w:rPr>
       </w:pPr>
+      <w:r>
+        <w:rPr>
+          <w:rFonts w:ascii="Arial" w:hAnsi="Arial" w:cs="Arial"/>
+          <w:color w:val="FF0000"/>
+          <w:sz w:val="24"/>
+          <w:szCs w:val="24"/>
+        </w:rPr>
+        <w:t>Legenda da imagem</w:t>
+      </w:r>
     </w:p>
     <w:p>
       <w:pPr>
@@ -11526,6 +11600,7 @@
       <w:r>
         <w:rPr>
           <w:rFonts w:ascii="Arial" w:hAnsi="Arial" w:cs="Arial"/>
+          <w:noProof/>
           <w:sz w:val="24"/>
           <w:szCs w:val="24"/>
         </w:rPr>
@@ -11569,6 +11644,25 @@
             </a:graphic>
           </wp:inline>
         </w:drawing>
+      </w:r>
+    </w:p>
+    <w:p>
+      <w:pPr>
+        <w:rPr>
+          <w:rFonts w:ascii="Arial" w:hAnsi="Arial" w:cs="Arial"/>
+          <w:color w:val="FF0000"/>
+          <w:sz w:val="24"/>
+          <w:szCs w:val="24"/>
+        </w:rPr>
+      </w:pPr>
+      <w:r>
+        <w:rPr>
+          <w:rFonts w:ascii="Arial" w:hAnsi="Arial" w:cs="Arial"/>
+          <w:color w:val="FF0000"/>
+          <w:sz w:val="24"/>
+          <w:szCs w:val="24"/>
+        </w:rPr>
+        <w:t>Fonte da imagem</w:t>
       </w:r>
     </w:p>
     <w:p>

</xml_diff>